<commit_message>
Much changes, such modifications
</commit_message>
<xml_diff>
--- a/resources/quick_help.docx
+++ b/resources/quick_help.docx
@@ -1,6 +1,6 @@
 
 <file path=word/document.xml><?xml version="1.0" encoding="utf-8"?>
-<w:document xmlns:wpc="http://schemas.microsoft.com/office/word/2010/wordprocessingCanvas" xmlns:cx="http://schemas.microsoft.com/office/drawing/2014/chartex" xmlns:cx1="http://schemas.microsoft.com/office/drawing/2015/9/8/chartex" xmlns:cx2="http://schemas.microsoft.com/office/drawing/2015/10/21/chartex" xmlns:cx3="http://schemas.microsoft.com/office/drawing/2016/5/9/chartex" xmlns:cx4="http://schemas.microsoft.com/office/drawing/2016/5/10/chartex" xmlns:cx5="http://schemas.microsoft.com/office/drawing/2016/5/11/chartex" xmlns:cx6="http://schemas.microsoft.com/office/drawing/2016/5/12/chartex" xmlns:cx7="http://schemas.microsoft.com/office/drawing/2016/5/13/chartex" xmlns:cx8="http://schemas.microsoft.com/office/drawing/2016/5/14/chartex" xmlns:mc="http://schemas.openxmlformats.org/markup-compatibility/2006" xmlns:aink="http://schemas.microsoft.com/office/drawing/2016/ink" xmlns:o="urn:schemas-microsoft-com:office:office" xmlns:r="http://schemas.openxmlformats.org/officeDocument/2006/relationships" xmlns:m="http://schemas.openxmlformats.org/officeDocument/2006/math" xmlns:v="urn:schemas-microsoft-com:vml" xmlns:wp14="http://schemas.microsoft.com/office/word/2010/wordprocessingDrawing" xmlns:wp="http://schemas.openxmlformats.org/drawingml/2006/wordprocessingDrawing" xmlns:w10="urn:schemas-microsoft-com:office:word" xmlns:w="http://schemas.openxmlformats.org/wordprocessingml/2006/main" xmlns:w14="http://schemas.microsoft.com/office/word/2010/wordml" xmlns:w15="http://schemas.microsoft.com/office/word/2012/wordml" xmlns:w16se="http://schemas.microsoft.com/office/word/2015/wordml/symex" xmlns:wpg="http://schemas.microsoft.com/office/word/2010/wordprocessingGroup" xmlns:wpi="http://schemas.microsoft.com/office/word/2010/wordprocessingInk" xmlns:wne="http://schemas.microsoft.com/office/word/2006/wordml" xmlns:wps="http://schemas.microsoft.com/office/word/2010/wordprocessingShape" mc:Ignorable="w14 w15 w16se wp14">
+<w:document xmlns:wpc="http://schemas.microsoft.com/office/word/2010/wordprocessingCanvas" xmlns:cx="http://schemas.microsoft.com/office/drawing/2014/chartex" xmlns:cx1="http://schemas.microsoft.com/office/drawing/2015/9/8/chartex" xmlns:cx2="http://schemas.microsoft.com/office/drawing/2015/10/21/chartex" xmlns:cx3="http://schemas.microsoft.com/office/drawing/2016/5/9/chartex" xmlns:cx4="http://schemas.microsoft.com/office/drawing/2016/5/10/chartex" xmlns:cx5="http://schemas.microsoft.com/office/drawing/2016/5/11/chartex" xmlns:cx6="http://schemas.microsoft.com/office/drawing/2016/5/12/chartex" xmlns:cx7="http://schemas.microsoft.com/office/drawing/2016/5/13/chartex" xmlns:cx8="http://schemas.microsoft.com/office/drawing/2016/5/14/chartex" xmlns:mc="http://schemas.openxmlformats.org/markup-compatibility/2006" xmlns:aink="http://schemas.microsoft.com/office/drawing/2016/ink" xmlns:am3d="http://schemas.microsoft.com/office/drawing/2017/model3d" xmlns:o="urn:schemas-microsoft-com:office:office" xmlns:r="http://schemas.openxmlformats.org/officeDocument/2006/relationships" xmlns:m="http://schemas.openxmlformats.org/officeDocument/2006/math" xmlns:v="urn:schemas-microsoft-com:vml" xmlns:wp14="http://schemas.microsoft.com/office/word/2010/wordprocessingDrawing" xmlns:wp="http://schemas.openxmlformats.org/drawingml/2006/wordprocessingDrawing" xmlns:w10="urn:schemas-microsoft-com:office:word" xmlns:w="http://schemas.openxmlformats.org/wordprocessingml/2006/main" xmlns:w14="http://schemas.microsoft.com/office/word/2010/wordml" xmlns:w15="http://schemas.microsoft.com/office/word/2012/wordml" xmlns:w16cid="http://schemas.microsoft.com/office/word/2016/wordml/cid" xmlns:w16se="http://schemas.microsoft.com/office/word/2015/wordml/symex" xmlns:wpg="http://schemas.microsoft.com/office/word/2010/wordprocessingGroup" xmlns:wpi="http://schemas.microsoft.com/office/word/2010/wordprocessingInk" xmlns:wne="http://schemas.microsoft.com/office/word/2006/wordml" xmlns:wps="http://schemas.microsoft.com/office/word/2010/wordprocessingShape" mc:Ignorable="w14 w15 w16se w16cid wp14">
   <w:body>
     <w:p>
       <w:r>
@@ -34,15 +34,15 @@
         </w:numPr>
       </w:pPr>
       <w:r>
-        <w:t>Vá até a pasta de instalação (ex. C:\InfoFenix\) e copie a pasta “</w:t>
+        <w:t>Abra o “</w:t>
       </w:r>
       <w:proofErr w:type="spellStart"/>
       <w:r>
-        <w:t>App_Data</w:t>
+        <w:t>InfoFenix</w:t>
       </w:r>
       <w:proofErr w:type="spellEnd"/>
       <w:r>
-        <w:t>”.</w:t>
+        <w:t>”</w:t>
       </w:r>
     </w:p>
     <w:p>
@@ -54,11 +54,11 @@
         </w:numPr>
       </w:pPr>
       <w:r>
-        <w:t>Em outra instalação, (ex. C:\Outro_InfoFenix\), apague a pasta “</w:t>
+        <w:t>Clique em “</w:t>
       </w:r>
       <w:proofErr w:type="spellStart"/>
       <w:r>
-        <w:t>App_Data</w:t>
+        <w:t>Configuações</w:t>
       </w:r>
       <w:proofErr w:type="spellEnd"/>
       <w:r>
@@ -74,237 +74,660 @@
         </w:numPr>
       </w:pPr>
       <w:r>
-        <w:t>Cole a pasta copiada (da instalação de origem) na pasta da outra instalação. (Ex. C:\Outro_InfoFenix\).</w:t>
+        <w:t>Na janela que abrir, clique no botão “Executar Backup da Base de Dados”.</w:t>
+      </w:r>
+    </w:p>
+    <w:p>
+      <w:pPr>
+        <w:pStyle w:val="PargrafodaLista"/>
+        <w:jc w:val="center"/>
+      </w:pPr>
+      <w:r>
+        <w:rPr>
+          <w:noProof/>
+        </w:rPr>
+        <w:drawing>
+          <wp:inline distT="0" distB="0" distL="0" distR="0" wp14:anchorId="19BD55EE" wp14:editId="15D9023F">
+            <wp:extent cx="2386905" cy="2200275"/>
+            <wp:effectExtent l="0" t="0" r="0" b="0"/>
+            <wp:docPr id="2" name="Imagem 2"/>
+            <wp:cNvGraphicFramePr>
+              <a:graphicFrameLocks xmlns:a="http://schemas.openxmlformats.org/drawingml/2006/main" noChangeAspect="1"/>
+            </wp:cNvGraphicFramePr>
+            <a:graphic xmlns:a="http://schemas.openxmlformats.org/drawingml/2006/main">
+              <a:graphicData uri="http://schemas.openxmlformats.org/drawingml/2006/picture">
+                <pic:pic xmlns:pic="http://schemas.openxmlformats.org/drawingml/2006/picture">
+                  <pic:nvPicPr>
+                    <pic:cNvPr id="1" name=""/>
+                    <pic:cNvPicPr/>
+                  </pic:nvPicPr>
+                  <pic:blipFill>
+                    <a:blip r:embed="rId5"/>
+                    <a:stretch>
+                      <a:fillRect/>
+                    </a:stretch>
+                  </pic:blipFill>
+                  <pic:spPr>
+                    <a:xfrm>
+                      <a:off x="0" y="0"/>
+                      <a:ext cx="2399439" cy="2211829"/>
+                    </a:xfrm>
+                    <a:prstGeom prst="rect">
+                      <a:avLst/>
+                    </a:prstGeom>
+                  </pic:spPr>
+                </pic:pic>
+              </a:graphicData>
+            </a:graphic>
+          </wp:inline>
+        </w:drawing>
+      </w:r>
+    </w:p>
+    <w:p>
+      <w:pPr>
+        <w:pStyle w:val="PargrafodaLista"/>
+        <w:numPr>
+          <w:ilvl w:val="0"/>
+          <w:numId w:val="6"/>
+        </w:numPr>
+      </w:pPr>
+      <w:r>
+        <w:t>Selecione onde deseja salvar o arquivo (ex.: C:\Temp\). Isso irá criar um arquivo nomeado da seguinte forma “AAAAMMDD</w:t>
+      </w:r>
+      <w:r>
+        <w:t>_</w:t>
+      </w:r>
+      <w:r>
+        <w:t>HHmmSS</w:t>
+      </w:r>
+      <w:r>
+        <w:t>_info_fenix_db</w:t>
+      </w:r>
+      <w:r>
+        <w:t>.zip”, onde:</w:t>
+      </w:r>
+    </w:p>
+    <w:p>
+      <w:pPr>
+        <w:pStyle w:val="PargrafodaLista"/>
+        <w:numPr>
+          <w:ilvl w:val="1"/>
+          <w:numId w:val="6"/>
+        </w:numPr>
+      </w:pPr>
+      <w:r>
+        <w:t>AAAA =&gt; Ano</w:t>
+      </w:r>
+    </w:p>
+    <w:p>
+      <w:pPr>
+        <w:pStyle w:val="PargrafodaLista"/>
+        <w:numPr>
+          <w:ilvl w:val="1"/>
+          <w:numId w:val="6"/>
+        </w:numPr>
+      </w:pPr>
+      <w:r>
+        <w:t>MM =&gt; Mês</w:t>
+      </w:r>
+    </w:p>
+    <w:p>
+      <w:pPr>
+        <w:pStyle w:val="PargrafodaLista"/>
+        <w:numPr>
+          <w:ilvl w:val="1"/>
+          <w:numId w:val="6"/>
+        </w:numPr>
+      </w:pPr>
+      <w:r>
+        <w:t>DD =&gt; Dia</w:t>
+      </w:r>
+    </w:p>
+    <w:p>
+      <w:pPr>
+        <w:pStyle w:val="PargrafodaLista"/>
+        <w:numPr>
+          <w:ilvl w:val="1"/>
+          <w:numId w:val="6"/>
+        </w:numPr>
+      </w:pPr>
+      <w:r>
+        <w:t>HH =&gt; Horas</w:t>
+      </w:r>
+    </w:p>
+    <w:p>
+      <w:pPr>
+        <w:pStyle w:val="PargrafodaLista"/>
+        <w:numPr>
+          <w:ilvl w:val="1"/>
+          <w:numId w:val="6"/>
+        </w:numPr>
+      </w:pPr>
+      <w:proofErr w:type="gramStart"/>
+      <w:r>
+        <w:t>mm</w:t>
+      </w:r>
+      <w:proofErr w:type="gramEnd"/>
+      <w:r>
+        <w:t xml:space="preserve"> =&gt; Minutos</w:t>
+      </w:r>
+    </w:p>
+    <w:p>
+      <w:pPr>
+        <w:pStyle w:val="PargrafodaLista"/>
+        <w:numPr>
+          <w:ilvl w:val="1"/>
+          <w:numId w:val="6"/>
+        </w:numPr>
+      </w:pPr>
+      <w:r>
+        <w:t>SS =&gt; Segundos</w:t>
+      </w:r>
+    </w:p>
+    <w:p>
+      <w:pPr>
+        <w:pStyle w:val="PargrafodaLista"/>
+      </w:pPr>
+      <w:r>
+        <w:t>Copie este arquivo para algum lugar seguro, ou um pen-drive.</w:t>
+      </w:r>
+    </w:p>
+    <w:p>
+      <w:pPr>
+        <w:pStyle w:val="PargrafodaLista"/>
+        <w:numPr>
+          <w:ilvl w:val="0"/>
+          <w:numId w:val="6"/>
+        </w:numPr>
+      </w:pPr>
+      <w:r>
+        <w:t>Em outro “</w:t>
+      </w:r>
+      <w:proofErr w:type="spellStart"/>
+      <w:r>
+        <w:t>InfoFenix</w:t>
+      </w:r>
+      <w:proofErr w:type="spellEnd"/>
+      <w:r>
+        <w:t>”, clique em “Configurações”</w:t>
+      </w:r>
+    </w:p>
+    <w:p>
+      <w:pPr>
+        <w:pStyle w:val="PargrafodaLista"/>
+        <w:numPr>
+          <w:ilvl w:val="0"/>
+          <w:numId w:val="6"/>
+        </w:numPr>
+      </w:pPr>
+      <w:r>
+        <w:t>Na janela que abrir, clique no botão “Executar Restauração da Base de Dados”.</w:t>
+      </w:r>
+    </w:p>
+    <w:p>
+      <w:pPr>
+        <w:pStyle w:val="PargrafodaLista"/>
+        <w:jc w:val="center"/>
+      </w:pPr>
+      <w:r>
+        <w:rPr>
+          <w:noProof/>
+        </w:rPr>
+        <w:drawing>
+          <wp:inline distT="0" distB="0" distL="0" distR="0" wp14:anchorId="6A9CA3E9" wp14:editId="0ECF7191">
+            <wp:extent cx="2419350" cy="2230183"/>
+            <wp:effectExtent l="0" t="0" r="0" b="0"/>
+            <wp:docPr id="3" name="Imagem 3"/>
+            <wp:cNvGraphicFramePr>
+              <a:graphicFrameLocks xmlns:a="http://schemas.openxmlformats.org/drawingml/2006/main" noChangeAspect="1"/>
+            </wp:cNvGraphicFramePr>
+            <a:graphic xmlns:a="http://schemas.openxmlformats.org/drawingml/2006/main">
+              <a:graphicData uri="http://schemas.openxmlformats.org/drawingml/2006/picture">
+                <pic:pic xmlns:pic="http://schemas.openxmlformats.org/drawingml/2006/picture">
+                  <pic:nvPicPr>
+                    <pic:cNvPr id="1" name=""/>
+                    <pic:cNvPicPr/>
+                  </pic:nvPicPr>
+                  <pic:blipFill>
+                    <a:blip r:embed="rId6"/>
+                    <a:stretch>
+                      <a:fillRect/>
+                    </a:stretch>
+                  </pic:blipFill>
+                  <pic:spPr>
+                    <a:xfrm>
+                      <a:off x="0" y="0"/>
+                      <a:ext cx="2420812" cy="2231531"/>
+                    </a:xfrm>
+                    <a:prstGeom prst="rect">
+                      <a:avLst/>
+                    </a:prstGeom>
+                  </pic:spPr>
+                </pic:pic>
+              </a:graphicData>
+            </a:graphic>
+          </wp:inline>
+        </w:drawing>
+      </w:r>
+    </w:p>
+    <w:p>
+      <w:pPr>
+        <w:pStyle w:val="PargrafodaLista"/>
+        <w:numPr>
+          <w:ilvl w:val="0"/>
+          <w:numId w:val="6"/>
+        </w:numPr>
+      </w:pPr>
+      <w:r>
+        <w:t>Selecione o arquivo que você acabou de criar no passo 4), aguarde a finalização da restauração e reinicie o aplicativo.</w:t>
+      </w:r>
+    </w:p>
+    <w:p>
+      <w:pPr>
+        <w:pStyle w:val="PargrafodaLista"/>
+      </w:pPr>
+    </w:p>
+    <w:p>
+      <w:r>
+        <w:lastRenderedPageBreak/>
+        <w:t>CRIANDO UM NOVO ÍNDICE</w:t>
+      </w:r>
+    </w:p>
+    <w:p>
+      <w:pPr>
+        <w:pStyle w:val="PargrafodaLista"/>
+        <w:numPr>
+          <w:ilvl w:val="0"/>
+          <w:numId w:val="1"/>
+        </w:numPr>
+      </w:pPr>
+      <w:r>
+        <w:t>Clique no menu “Diretórios de Documentos”</w:t>
+      </w:r>
+    </w:p>
+    <w:p>
+      <w:pPr>
+        <w:pStyle w:val="PargrafodaLista"/>
+        <w:numPr>
+          <w:ilvl w:val="0"/>
+          <w:numId w:val="1"/>
+        </w:numPr>
+      </w:pPr>
+      <w:r>
+        <w:t>Clique no botão “</w:t>
+      </w:r>
+      <w:r>
+        <w:t>Novo Diretório de Documentos</w:t>
+      </w:r>
+      <w:r>
+        <w:t>”</w:t>
+      </w:r>
+    </w:p>
+    <w:p>
+      <w:pPr>
+        <w:pStyle w:val="PargrafodaLista"/>
+        <w:numPr>
+          <w:ilvl w:val="0"/>
+          <w:numId w:val="1"/>
+        </w:numPr>
+      </w:pPr>
+      <w:r>
+        <w:t>Preencha as informações referentes ao diretório, como o “Rótulo”</w:t>
+      </w:r>
+      <w:r>
+        <w:t>,</w:t>
+      </w:r>
+      <w:r>
+        <w:t xml:space="preserve"> “Caminho do Diretório de Documentos”</w:t>
+      </w:r>
+      <w:r>
+        <w:t xml:space="preserve"> e “Posição”.</w:t>
+      </w:r>
+      <w:r>
+        <w:t xml:space="preserve"> </w:t>
+      </w:r>
+      <w:r>
+        <w:t>Caso deseje que o “</w:t>
+      </w:r>
+      <w:proofErr w:type="spellStart"/>
+      <w:r>
+        <w:t>InfoFenix</w:t>
+      </w:r>
+      <w:proofErr w:type="spellEnd"/>
+      <w:r>
+        <w:t>” já salve e indexe os documentos desse diretório, deixe marcado a opção “Salvar documentos na pasta”</w:t>
+      </w:r>
+    </w:p>
+    <w:p>
+      <w:pPr>
+        <w:pStyle w:val="PargrafodaLista"/>
+        <w:numPr>
+          <w:ilvl w:val="0"/>
+          <w:numId w:val="1"/>
+        </w:numPr>
+      </w:pPr>
+      <w:r>
+        <w:t>Clique em “Salvar e Fechar”</w:t>
+      </w:r>
+    </w:p>
+    <w:p>
+      <w:pPr>
+        <w:pStyle w:val="PargrafodaLista"/>
+        <w:numPr>
+          <w:ilvl w:val="0"/>
+          <w:numId w:val="1"/>
+        </w:numPr>
+      </w:pPr>
+      <w:r>
+        <w:t>O processo de salvar e indexar os documentos irá iniciar, será apresentado uma quantidade de mensagens (tarefas), e após a finalização</w:t>
+      </w:r>
+      <w:r>
+        <w:t xml:space="preserve"> clique no botão “Fechar”. CUIDADO! É possível cancelar as tarefas durante a indexação, preste atenção ao texto apresentando no botão.</w:t>
+      </w:r>
+    </w:p>
+    <w:p/>
+    <w:p>
+      <w:r>
+        <w:t>POSICIONANDO OS DIRETÓRIOS DE DOCUMENTO</w:t>
+      </w:r>
+    </w:p>
+    <w:p>
+      <w:pPr>
+        <w:pStyle w:val="PargrafodaLista"/>
+        <w:numPr>
+          <w:ilvl w:val="0"/>
+          <w:numId w:val="7"/>
+        </w:numPr>
+      </w:pPr>
+      <w:r>
+        <w:t>Clique no menu “Diretório de Documentos”</w:t>
+      </w:r>
+    </w:p>
+    <w:p>
+      <w:pPr>
+        <w:pStyle w:val="PargrafodaLista"/>
+        <w:numPr>
+          <w:ilvl w:val="0"/>
+          <w:numId w:val="7"/>
+        </w:numPr>
+      </w:pPr>
+      <w:r>
+        <w:t>Utilize as setas laterais para posicionar o diretório na ordem desejada:</w:t>
+      </w:r>
+    </w:p>
+    <w:p>
+      <w:pPr>
+        <w:pStyle w:val="PargrafodaLista"/>
+      </w:pPr>
+      <w:r>
+        <w:rPr>
+          <w:noProof/>
+        </w:rPr>
+        <w:drawing>
+          <wp:inline distT="0" distB="0" distL="0" distR="0" wp14:anchorId="0D9B278C" wp14:editId="6A1E2B25">
+            <wp:extent cx="5400040" cy="3408680"/>
+            <wp:effectExtent l="0" t="0" r="0" b="1270"/>
+            <wp:docPr id="1" name="Imagem 1"/>
+            <wp:cNvGraphicFramePr>
+              <a:graphicFrameLocks xmlns:a="http://schemas.openxmlformats.org/drawingml/2006/main" noChangeAspect="1"/>
+            </wp:cNvGraphicFramePr>
+            <a:graphic xmlns:a="http://schemas.openxmlformats.org/drawingml/2006/main">
+              <a:graphicData uri="http://schemas.openxmlformats.org/drawingml/2006/picture">
+                <pic:pic xmlns:pic="http://schemas.openxmlformats.org/drawingml/2006/picture">
+                  <pic:nvPicPr>
+                    <pic:cNvPr id="1" name=""/>
+                    <pic:cNvPicPr/>
+                  </pic:nvPicPr>
+                  <pic:blipFill>
+                    <a:blip r:embed="rId7"/>
+                    <a:stretch>
+                      <a:fillRect/>
+                    </a:stretch>
+                  </pic:blipFill>
+                  <pic:spPr>
+                    <a:xfrm>
+                      <a:off x="0" y="0"/>
+                      <a:ext cx="5400040" cy="3408680"/>
+                    </a:xfrm>
+                    <a:prstGeom prst="rect">
+                      <a:avLst/>
+                    </a:prstGeom>
+                  </pic:spPr>
+                </pic:pic>
+              </a:graphicData>
+            </a:graphic>
+          </wp:inline>
+        </w:drawing>
+      </w:r>
+    </w:p>
+    <w:p/>
+    <w:p>
+      <w:r>
+        <w:t>PESQUISAR DOCUMENTOS</w:t>
+      </w:r>
+    </w:p>
+    <w:p>
+      <w:pPr>
+        <w:pStyle w:val="PargrafodaLista"/>
+        <w:numPr>
+          <w:ilvl w:val="0"/>
+          <w:numId w:val="3"/>
+        </w:numPr>
+      </w:pPr>
+      <w:r>
+        <w:t>Clique no menu “Pesquisar”</w:t>
+      </w:r>
+    </w:p>
+    <w:p>
+      <w:pPr>
+        <w:pStyle w:val="PargrafodaLista"/>
+        <w:numPr>
+          <w:ilvl w:val="0"/>
+          <w:numId w:val="3"/>
+        </w:numPr>
+      </w:pPr>
+      <w:r>
+        <w:t xml:space="preserve">Preencha o campo “Pesquisar </w:t>
+      </w:r>
+      <w:proofErr w:type="gramStart"/>
+      <w:r>
+        <w:t>por:”</w:t>
+      </w:r>
+      <w:proofErr w:type="gramEnd"/>
+      <w:r>
+        <w:t xml:space="preserve"> com o termo que deseja pesquisar. É obrigatório que ele possua, pelo menos, 2 caracteres, ou seja, pesquisas por letras, como “A”, não surtem efeito.</w:t>
+      </w:r>
+    </w:p>
+    <w:p>
+      <w:pPr>
+        <w:pStyle w:val="PargrafodaLista"/>
+        <w:numPr>
+          <w:ilvl w:val="0"/>
+          <w:numId w:val="3"/>
+        </w:numPr>
+      </w:pPr>
+      <w:r>
+        <w:t>Clique no botão “Pesquisar”</w:t>
+      </w:r>
+    </w:p>
+    <w:p>
+      <w:pPr>
+        <w:pStyle w:val="PargrafodaLista"/>
+        <w:numPr>
+          <w:ilvl w:val="0"/>
+          <w:numId w:val="3"/>
+        </w:numPr>
+      </w:pPr>
+      <w:r>
+        <w:t>Caso a pesquisa retorne resultados, será exibido o total de documentos encontrados na coluna “Documentos encontrados”, caso contrário, será exibida uma mensagem, no rodapé da página, dizendo que não foram localizados documentos para essa pesquisa.</w:t>
+      </w:r>
+    </w:p>
+    <w:p/>
+    <w:p>
+      <w:r>
+        <w:t>EXIBIR RESULTADO DA PESQUISA</w:t>
+      </w:r>
+    </w:p>
+    <w:p>
+      <w:pPr>
+        <w:pStyle w:val="PargrafodaLista"/>
+        <w:numPr>
+          <w:ilvl w:val="0"/>
+          <w:numId w:val="4"/>
+        </w:numPr>
+      </w:pPr>
+      <w:r>
+        <w:t>Dê um duplo clique na linha com o resultado da pesquisa.</w:t>
+      </w:r>
+    </w:p>
+    <w:p>
+      <w:pPr>
+        <w:pStyle w:val="PargrafodaLista"/>
+        <w:numPr>
+          <w:ilvl w:val="0"/>
+          <w:numId w:val="4"/>
+        </w:numPr>
+      </w:pPr>
+      <w:r>
+        <w:t>Será exibido uma nova janela, com todos os documentos encontrados. Os termos, positivos, de pesquisa serão realçados no documento.</w:t>
+      </w:r>
+    </w:p>
+    <w:p>
+      <w:pPr>
+        <w:pStyle w:val="PargrafodaLista"/>
+        <w:numPr>
+          <w:ilvl w:val="0"/>
+          <w:numId w:val="4"/>
+        </w:numPr>
+      </w:pPr>
+      <w:r>
+        <w:t>Os documentos estão sendo exibidos dos mais antigos para os mais novos (números menores para os maiores).</w:t>
+      </w:r>
+    </w:p>
+    <w:p/>
+    <w:p>
+      <w:r>
+        <w:t>MENU DE CONTEXTO DA TELA “DIRETÓRIO DE DOCUMENTOS”</w:t>
+      </w:r>
+    </w:p>
+    <w:p/>
+    <w:p>
+      <w:r>
+        <w:tab/>
+        <w:t>Para facilitar algumas ações, foi inserido um menu de contexto (aquele que você acessa clicando com o botão direito -ou esquerdo</w:t>
+      </w:r>
+      <w:r>
+        <w:t>, se canhoto</w:t>
+      </w:r>
+      <w:r>
+        <w:t>- do mouse, em uma área da tela) na tela “Diretório de Documentos”.</w:t>
+      </w:r>
+    </w:p>
+    <w:p>
+      <w:r>
+        <w:tab/>
+        <w:t>Para acessa-lo, selecione um diretório (clicando na linha) e clique com o botão direito (ou esquerdo, se canhoto).</w:t>
+      </w:r>
+    </w:p>
+    <w:p>
+      <w:r>
+        <w:tab/>
+        <w:t>As opções são:</w:t>
+      </w:r>
+    </w:p>
+    <w:p>
+      <w:pPr>
+        <w:jc w:val="center"/>
+      </w:pPr>
+      <w:r>
+        <w:rPr>
+          <w:noProof/>
+        </w:rPr>
+        <w:drawing>
+          <wp:inline distT="0" distB="0" distL="0" distR="0" wp14:anchorId="7069437F" wp14:editId="16C03CD1">
+            <wp:extent cx="4790440" cy="3023881"/>
+            <wp:effectExtent l="0" t="0" r="0" b="5080"/>
+            <wp:docPr id="4" name="Imagem 4"/>
+            <wp:cNvGraphicFramePr>
+              <a:graphicFrameLocks xmlns:a="http://schemas.openxmlformats.org/drawingml/2006/main" noChangeAspect="1"/>
+            </wp:cNvGraphicFramePr>
+            <a:graphic xmlns:a="http://schemas.openxmlformats.org/drawingml/2006/main">
+              <a:graphicData uri="http://schemas.openxmlformats.org/drawingml/2006/picture">
+                <pic:pic xmlns:pic="http://schemas.openxmlformats.org/drawingml/2006/picture">
+                  <pic:nvPicPr>
+                    <pic:cNvPr id="1" name=""/>
+                    <pic:cNvPicPr/>
+                  </pic:nvPicPr>
+                  <pic:blipFill>
+                    <a:blip r:embed="rId8"/>
+                    <a:stretch>
+                      <a:fillRect/>
+                    </a:stretch>
+                  </pic:blipFill>
+                  <pic:spPr>
+                    <a:xfrm>
+                      <a:off x="0" y="0"/>
+                      <a:ext cx="4794862" cy="3026672"/>
+                    </a:xfrm>
+                    <a:prstGeom prst="rect">
+                      <a:avLst/>
+                    </a:prstGeom>
+                  </pic:spPr>
+                </pic:pic>
+              </a:graphicData>
+            </a:graphic>
+          </wp:inline>
+        </w:drawing>
       </w:r>
       <w:bookmarkStart w:id="0" w:name="_GoBack"/>
       <w:bookmarkEnd w:id="0"/>
-      <w:r>
-        <w:t xml:space="preserve"> </w:t>
-      </w:r>
-    </w:p>
-    <w:p/>
-    <w:p>
-      <w:r>
-        <w:t>CRIANDO UM NOVO ÍNDICE</w:t>
-      </w:r>
-    </w:p>
-    <w:p>
-      <w:pPr>
-        <w:pStyle w:val="PargrafodaLista"/>
-        <w:numPr>
-          <w:ilvl w:val="0"/>
-          <w:numId w:val="1"/>
-        </w:numPr>
-      </w:pPr>
-      <w:r>
-        <w:t>Clique no menu “Diretórios de Documentos”</w:t>
-      </w:r>
-    </w:p>
-    <w:p>
-      <w:pPr>
-        <w:pStyle w:val="PargrafodaLista"/>
-        <w:numPr>
-          <w:ilvl w:val="0"/>
-          <w:numId w:val="1"/>
-        </w:numPr>
-      </w:pPr>
-      <w:r>
-        <w:t>Clique no botão “Adicionar diretório”</w:t>
-      </w:r>
-    </w:p>
-    <w:p>
-      <w:pPr>
-        <w:pStyle w:val="PargrafodaLista"/>
-        <w:numPr>
-          <w:ilvl w:val="0"/>
-          <w:numId w:val="1"/>
-        </w:numPr>
-      </w:pPr>
-      <w:r>
-        <w:t>Preencha as informações referentes ao diretório, como o “Rótulo” e o “Caminho do Diretório de Documentos”, deixe marcada ambas as opções “Observar” e “Indexar”</w:t>
-      </w:r>
-    </w:p>
-    <w:p>
-      <w:pPr>
-        <w:pStyle w:val="PargrafodaLista"/>
-        <w:numPr>
-          <w:ilvl w:val="0"/>
-          <w:numId w:val="1"/>
-        </w:numPr>
-      </w:pPr>
-      <w:r>
-        <w:t>Clique em “Salvar e Fechar”</w:t>
-      </w:r>
-    </w:p>
-    <w:p>
-      <w:pPr>
-        <w:pStyle w:val="PargrafodaLista"/>
-        <w:numPr>
-          <w:ilvl w:val="0"/>
-          <w:numId w:val="1"/>
-        </w:numPr>
-      </w:pPr>
-      <w:r>
-        <w:t>O processo de salvar e indexar os documentos irá iniciar, será apresentado uma quantidade de mensagens (tarefas), e após a finalização de cada tarefa, clique no botão “OK”. Pode ser necessário esperar 2-3 segundos para aparecer a mensagem, então, aguarde antes de clicar em qualquer botão.</w:t>
-      </w:r>
-    </w:p>
-    <w:p/>
-    <w:p>
-      <w:r>
-        <w:t>PESQUISAR DOCUMENTOS</w:t>
-      </w:r>
-    </w:p>
-    <w:p>
-      <w:pPr>
-        <w:pStyle w:val="PargrafodaLista"/>
-        <w:numPr>
-          <w:ilvl w:val="0"/>
-          <w:numId w:val="3"/>
-        </w:numPr>
-      </w:pPr>
-      <w:r>
-        <w:t>Clique no menu “Pesquisar”</w:t>
-      </w:r>
-    </w:p>
-    <w:p>
-      <w:pPr>
-        <w:pStyle w:val="PargrafodaLista"/>
-        <w:numPr>
-          <w:ilvl w:val="0"/>
-          <w:numId w:val="3"/>
-        </w:numPr>
-      </w:pPr>
-      <w:r>
-        <w:t xml:space="preserve">Preencha o campo “Pesquisar </w:t>
-      </w:r>
-      <w:proofErr w:type="gramStart"/>
-      <w:r>
-        <w:t>por:”</w:t>
-      </w:r>
-      <w:proofErr w:type="gramEnd"/>
-      <w:r>
-        <w:t xml:space="preserve"> com o termo que deseja pesquisar. É obrigatório que ele possua, pelo menos, 2 caracteres, ou seja, pesquisas por letras, como “A”, não surtem efeito.</w:t>
-      </w:r>
-    </w:p>
-    <w:p>
-      <w:pPr>
-        <w:pStyle w:val="PargrafodaLista"/>
-        <w:numPr>
-          <w:ilvl w:val="0"/>
-          <w:numId w:val="3"/>
-        </w:numPr>
-      </w:pPr>
-      <w:r>
-        <w:t>Clique no botão “Pesquisar”</w:t>
-      </w:r>
-    </w:p>
-    <w:p>
-      <w:pPr>
-        <w:pStyle w:val="PargrafodaLista"/>
-        <w:numPr>
-          <w:ilvl w:val="0"/>
-          <w:numId w:val="3"/>
-        </w:numPr>
-      </w:pPr>
-      <w:r>
-        <w:t>Caso a pesquisa retorne resultados, será exibido o total de documentos encontrados na coluna “Documentos encontrados”, caso contrário, será exibida uma mensagem, no rodapé da página, dizendo que não foram localizados documentos para essa pesquisa.</w:t>
-      </w:r>
-    </w:p>
-    <w:p/>
-    <w:p>
-      <w:r>
-        <w:t>EXIBIR RESULTADO DA PESQUISA</w:t>
-      </w:r>
-    </w:p>
-    <w:p>
-      <w:pPr>
-        <w:pStyle w:val="PargrafodaLista"/>
-        <w:numPr>
-          <w:ilvl w:val="0"/>
-          <w:numId w:val="4"/>
-        </w:numPr>
-      </w:pPr>
-      <w:r>
-        <w:t>Dê um duplo clique na linha com o resultado da pesquisa.</w:t>
-      </w:r>
-    </w:p>
-    <w:p>
-      <w:pPr>
-        <w:pStyle w:val="PargrafodaLista"/>
-        <w:numPr>
-          <w:ilvl w:val="0"/>
-          <w:numId w:val="4"/>
-        </w:numPr>
-      </w:pPr>
-      <w:r>
-        <w:t>Será exibido uma nova janela, com todos os documentos encontrados. Os termos, positivos, de pesquisa serão realçados no documento.</w:t>
-      </w:r>
-    </w:p>
-    <w:p>
-      <w:pPr>
-        <w:pStyle w:val="PargrafodaLista"/>
-        <w:numPr>
-          <w:ilvl w:val="0"/>
-          <w:numId w:val="4"/>
-        </w:numPr>
-      </w:pPr>
-      <w:r>
-        <w:t>Os documentos estão sendo exibidos dos mais antigos para os mais novos (números menores para os maiores).</w:t>
-      </w:r>
-    </w:p>
-    <w:p/>
-    <w:p>
-      <w:r>
-        <w:t>INDEXAR NOVOS DOCUMENTOS</w:t>
-      </w:r>
-    </w:p>
-    <w:p>
-      <w:pPr>
-        <w:pStyle w:val="PargrafodaLista"/>
-        <w:numPr>
-          <w:ilvl w:val="0"/>
-          <w:numId w:val="2"/>
-        </w:numPr>
-      </w:pPr>
-      <w:r>
-        <w:t>O Info Fênix indexa os documentos em 3 momentos distintos:</w:t>
-      </w:r>
-    </w:p>
-    <w:p>
-      <w:pPr>
-        <w:pStyle w:val="PargrafodaLista"/>
-        <w:numPr>
-          <w:ilvl w:val="1"/>
-          <w:numId w:val="2"/>
-        </w:numPr>
-      </w:pPr>
-      <w:r>
-        <w:lastRenderedPageBreak/>
-        <w:t>Quando o aplicativo é iniciado, se houverem documentos na pasta que são novos e não foram indexados</w:t>
-      </w:r>
-    </w:p>
-    <w:p>
-      <w:pPr>
-        <w:pStyle w:val="PargrafodaLista"/>
-        <w:numPr>
-          <w:ilvl w:val="1"/>
-          <w:numId w:val="2"/>
-        </w:numPr>
-      </w:pPr>
-      <w:r>
-        <w:t>Quando o aplicativo já iniciou e novos documentos são mandados para o diretório de documentos que foi criado</w:t>
-      </w:r>
-    </w:p>
-    <w:p>
-      <w:pPr>
-        <w:pStyle w:val="PargrafodaLista"/>
-        <w:numPr>
-          <w:ilvl w:val="1"/>
-          <w:numId w:val="2"/>
-        </w:numPr>
-      </w:pPr>
-      <w:r>
-        <w:t>Quando se cria um novo diretório de documentos</w:t>
+    </w:p>
+    <w:p>
+      <w:pPr>
+        <w:pStyle w:val="PargrafodaLista"/>
+        <w:numPr>
+          <w:ilvl w:val="0"/>
+          <w:numId w:val="8"/>
+        </w:numPr>
+      </w:pPr>
+      <w:r>
+        <w:t>“Editar diretório de documentos”: Edita as informações do diretório, como “Rótulo”, “Caminho dos Documentos”, “Posição”.</w:t>
+      </w:r>
+    </w:p>
+    <w:p>
+      <w:pPr>
+        <w:pStyle w:val="PargrafodaLista"/>
+        <w:numPr>
+          <w:ilvl w:val="0"/>
+          <w:numId w:val="8"/>
+        </w:numPr>
+      </w:pPr>
+      <w:r>
+        <w:t>“Atualizar índice”: Atualiza o índice se houver alguma divergência, ex. Documento foi atualizado, porém a indexação não foi executada.</w:t>
+      </w:r>
+    </w:p>
+    <w:p>
+      <w:pPr>
+        <w:pStyle w:val="PargrafodaLista"/>
+        <w:numPr>
+          <w:ilvl w:val="0"/>
+          <w:numId w:val="8"/>
+        </w:numPr>
+      </w:pPr>
+      <w:r>
+        <w:t>“Atualizar documentos”: Realiza a varredura dos documentos na pasta por modificações, se encontrar, atualiza o documento. (Necessário atualizar o índice depois)</w:t>
+      </w:r>
+    </w:p>
+    <w:p>
+      <w:pPr>
+        <w:pStyle w:val="PargrafodaLista"/>
+        <w:numPr>
+          <w:ilvl w:val="0"/>
+          <w:numId w:val="8"/>
+        </w:numPr>
+      </w:pPr>
+      <w:r>
+        <w:t>“Remover diretório de documentos”: Remove um diretório de documentos e o índice associado.</w:t>
       </w:r>
     </w:p>
     <w:sectPr>
@@ -318,7 +741,7 @@
 </file>
 
 <file path=word/numbering.xml><?xml version="1.0" encoding="utf-8"?>
-<w:numbering xmlns:wpc="http://schemas.microsoft.com/office/word/2010/wordprocessingCanvas" xmlns:cx="http://schemas.microsoft.com/office/drawing/2014/chartex" xmlns:cx1="http://schemas.microsoft.com/office/drawing/2015/9/8/chartex" xmlns:cx2="http://schemas.microsoft.com/office/drawing/2015/10/21/chartex" xmlns:cx3="http://schemas.microsoft.com/office/drawing/2016/5/9/chartex" xmlns:cx4="http://schemas.microsoft.com/office/drawing/2016/5/10/chartex" xmlns:cx5="http://schemas.microsoft.com/office/drawing/2016/5/11/chartex" xmlns:cx6="http://schemas.microsoft.com/office/drawing/2016/5/12/chartex" xmlns:cx7="http://schemas.microsoft.com/office/drawing/2016/5/13/chartex" xmlns:cx8="http://schemas.microsoft.com/office/drawing/2016/5/14/chartex" xmlns:mc="http://schemas.openxmlformats.org/markup-compatibility/2006" xmlns:aink="http://schemas.microsoft.com/office/drawing/2016/ink" xmlns:o="urn:schemas-microsoft-com:office:office" xmlns:r="http://schemas.openxmlformats.org/officeDocument/2006/relationships" xmlns:m="http://schemas.openxmlformats.org/officeDocument/2006/math" xmlns:v="urn:schemas-microsoft-com:vml" xmlns:wp14="http://schemas.microsoft.com/office/word/2010/wordprocessingDrawing" xmlns:wp="http://schemas.openxmlformats.org/drawingml/2006/wordprocessingDrawing" xmlns:w10="urn:schemas-microsoft-com:office:word" xmlns:w="http://schemas.openxmlformats.org/wordprocessingml/2006/main" xmlns:w14="http://schemas.microsoft.com/office/word/2010/wordml" xmlns:w15="http://schemas.microsoft.com/office/word/2012/wordml" xmlns:w16se="http://schemas.microsoft.com/office/word/2015/wordml/symex" xmlns:wpg="http://schemas.microsoft.com/office/word/2010/wordprocessingGroup" xmlns:wpi="http://schemas.microsoft.com/office/word/2010/wordprocessingInk" xmlns:wne="http://schemas.microsoft.com/office/word/2006/wordml" xmlns:wps="http://schemas.microsoft.com/office/word/2010/wordprocessingShape" mc:Ignorable="w14 w15 w16se wp14">
+<w:numbering xmlns:wpc="http://schemas.microsoft.com/office/word/2010/wordprocessingCanvas" xmlns:cx="http://schemas.microsoft.com/office/drawing/2014/chartex" xmlns:cx1="http://schemas.microsoft.com/office/drawing/2015/9/8/chartex" xmlns:cx2="http://schemas.microsoft.com/office/drawing/2015/10/21/chartex" xmlns:cx3="http://schemas.microsoft.com/office/drawing/2016/5/9/chartex" xmlns:cx4="http://schemas.microsoft.com/office/drawing/2016/5/10/chartex" xmlns:cx5="http://schemas.microsoft.com/office/drawing/2016/5/11/chartex" xmlns:cx6="http://schemas.microsoft.com/office/drawing/2016/5/12/chartex" xmlns:cx7="http://schemas.microsoft.com/office/drawing/2016/5/13/chartex" xmlns:cx8="http://schemas.microsoft.com/office/drawing/2016/5/14/chartex" xmlns:mc="http://schemas.openxmlformats.org/markup-compatibility/2006" xmlns:aink="http://schemas.microsoft.com/office/drawing/2016/ink" xmlns:am3d="http://schemas.microsoft.com/office/drawing/2017/model3d" xmlns:o="urn:schemas-microsoft-com:office:office" xmlns:r="http://schemas.openxmlformats.org/officeDocument/2006/relationships" xmlns:m="http://schemas.openxmlformats.org/officeDocument/2006/math" xmlns:v="urn:schemas-microsoft-com:vml" xmlns:wp14="http://schemas.microsoft.com/office/word/2010/wordprocessingDrawing" xmlns:wp="http://schemas.openxmlformats.org/drawingml/2006/wordprocessingDrawing" xmlns:w10="urn:schemas-microsoft-com:office:word" xmlns:w="http://schemas.openxmlformats.org/wordprocessingml/2006/main" xmlns:w14="http://schemas.microsoft.com/office/word/2010/wordml" xmlns:w15="http://schemas.microsoft.com/office/word/2012/wordml" xmlns:w16cid="http://schemas.microsoft.com/office/word/2016/wordml/cid" xmlns:w16se="http://schemas.microsoft.com/office/word/2015/wordml/symex" xmlns:wpg="http://schemas.microsoft.com/office/word/2010/wordprocessingGroup" xmlns:wpi="http://schemas.microsoft.com/office/word/2010/wordprocessingInk" xmlns:wne="http://schemas.microsoft.com/office/word/2006/wordml" xmlns:wps="http://schemas.microsoft.com/office/word/2010/wordprocessingShape" mc:Ignorable="w14 w15 w16se w16cid wp14">
   <w:abstractNum w:abstractNumId="0" w15:restartNumberingAfterBreak="0">
     <w:nsid w:val="1933001B"/>
     <w:multiLevelType w:val="hybridMultilevel"/>
@@ -424,7 +847,7 @@
         <w:rFonts w:hint="default"/>
       </w:rPr>
     </w:lvl>
-    <w:lvl w:ilvl="1" w:tplc="04160019" w:tentative="1">
+    <w:lvl w:ilvl="1" w:tplc="04160019">
       <w:start w:val="1"/>
       <w:numFmt w:val="lowerLetter"/>
       <w:lvlText w:val="%2."/>
@@ -676,6 +1099,95 @@
     </w:lvl>
   </w:abstractNum>
   <w:abstractNum w:abstractNumId="4" w15:restartNumberingAfterBreak="0">
+    <w:nsid w:val="5F993D85"/>
+    <w:multiLevelType w:val="hybridMultilevel"/>
+    <w:tmpl w:val="8EF276D2"/>
+    <w:lvl w:ilvl="0" w:tplc="04160011">
+      <w:start w:val="1"/>
+      <w:numFmt w:val="decimal"/>
+      <w:lvlText w:val="%1)"/>
+      <w:lvlJc w:val="left"/>
+      <w:pPr>
+        <w:ind w:left="720" w:hanging="360"/>
+      </w:pPr>
+      <w:rPr>
+        <w:rFonts w:hint="default"/>
+      </w:rPr>
+    </w:lvl>
+    <w:lvl w:ilvl="1" w:tplc="04160019" w:tentative="1">
+      <w:start w:val="1"/>
+      <w:numFmt w:val="lowerLetter"/>
+      <w:lvlText w:val="%2."/>
+      <w:lvlJc w:val="left"/>
+      <w:pPr>
+        <w:ind w:left="1440" w:hanging="360"/>
+      </w:pPr>
+    </w:lvl>
+    <w:lvl w:ilvl="2" w:tplc="0416001B" w:tentative="1">
+      <w:start w:val="1"/>
+      <w:numFmt w:val="lowerRoman"/>
+      <w:lvlText w:val="%3."/>
+      <w:lvlJc w:val="right"/>
+      <w:pPr>
+        <w:ind w:left="2160" w:hanging="180"/>
+      </w:pPr>
+    </w:lvl>
+    <w:lvl w:ilvl="3" w:tplc="0416000F" w:tentative="1">
+      <w:start w:val="1"/>
+      <w:numFmt w:val="decimal"/>
+      <w:lvlText w:val="%4."/>
+      <w:lvlJc w:val="left"/>
+      <w:pPr>
+        <w:ind w:left="2880" w:hanging="360"/>
+      </w:pPr>
+    </w:lvl>
+    <w:lvl w:ilvl="4" w:tplc="04160019" w:tentative="1">
+      <w:start w:val="1"/>
+      <w:numFmt w:val="lowerLetter"/>
+      <w:lvlText w:val="%5."/>
+      <w:lvlJc w:val="left"/>
+      <w:pPr>
+        <w:ind w:left="3600" w:hanging="360"/>
+      </w:pPr>
+    </w:lvl>
+    <w:lvl w:ilvl="5" w:tplc="0416001B" w:tentative="1">
+      <w:start w:val="1"/>
+      <w:numFmt w:val="lowerRoman"/>
+      <w:lvlText w:val="%6."/>
+      <w:lvlJc w:val="right"/>
+      <w:pPr>
+        <w:ind w:left="4320" w:hanging="180"/>
+      </w:pPr>
+    </w:lvl>
+    <w:lvl w:ilvl="6" w:tplc="0416000F" w:tentative="1">
+      <w:start w:val="1"/>
+      <w:numFmt w:val="decimal"/>
+      <w:lvlText w:val="%7."/>
+      <w:lvlJc w:val="left"/>
+      <w:pPr>
+        <w:ind w:left="5040" w:hanging="360"/>
+      </w:pPr>
+    </w:lvl>
+    <w:lvl w:ilvl="7" w:tplc="04160019" w:tentative="1">
+      <w:start w:val="1"/>
+      <w:numFmt w:val="lowerLetter"/>
+      <w:lvlText w:val="%8."/>
+      <w:lvlJc w:val="left"/>
+      <w:pPr>
+        <w:ind w:left="5760" w:hanging="360"/>
+      </w:pPr>
+    </w:lvl>
+    <w:lvl w:ilvl="8" w:tplc="0416001B" w:tentative="1">
+      <w:start w:val="1"/>
+      <w:numFmt w:val="lowerRoman"/>
+      <w:lvlText w:val="%9."/>
+      <w:lvlJc w:val="right"/>
+      <w:pPr>
+        <w:ind w:left="6480" w:hanging="180"/>
+      </w:pPr>
+    </w:lvl>
+  </w:abstractNum>
+  <w:abstractNum w:abstractNumId="5" w15:restartNumberingAfterBreak="0">
     <w:nsid w:val="607E14DA"/>
     <w:multiLevelType w:val="hybridMultilevel"/>
     <w:tmpl w:val="8E54CA54"/>
@@ -764,7 +1276,96 @@
       </w:pPr>
     </w:lvl>
   </w:abstractNum>
-  <w:abstractNum w:abstractNumId="5" w15:restartNumberingAfterBreak="0">
+  <w:abstractNum w:abstractNumId="6" w15:restartNumberingAfterBreak="0">
+    <w:nsid w:val="67E91418"/>
+    <w:multiLevelType w:val="hybridMultilevel"/>
+    <w:tmpl w:val="AD8A013C"/>
+    <w:lvl w:ilvl="0" w:tplc="04160011">
+      <w:start w:val="1"/>
+      <w:numFmt w:val="decimal"/>
+      <w:lvlText w:val="%1)"/>
+      <w:lvlJc w:val="left"/>
+      <w:pPr>
+        <w:ind w:left="720" w:hanging="360"/>
+      </w:pPr>
+      <w:rPr>
+        <w:rFonts w:hint="default"/>
+      </w:rPr>
+    </w:lvl>
+    <w:lvl w:ilvl="1" w:tplc="04160019" w:tentative="1">
+      <w:start w:val="1"/>
+      <w:numFmt w:val="lowerLetter"/>
+      <w:lvlText w:val="%2."/>
+      <w:lvlJc w:val="left"/>
+      <w:pPr>
+        <w:ind w:left="1440" w:hanging="360"/>
+      </w:pPr>
+    </w:lvl>
+    <w:lvl w:ilvl="2" w:tplc="0416001B" w:tentative="1">
+      <w:start w:val="1"/>
+      <w:numFmt w:val="lowerRoman"/>
+      <w:lvlText w:val="%3."/>
+      <w:lvlJc w:val="right"/>
+      <w:pPr>
+        <w:ind w:left="2160" w:hanging="180"/>
+      </w:pPr>
+    </w:lvl>
+    <w:lvl w:ilvl="3" w:tplc="0416000F" w:tentative="1">
+      <w:start w:val="1"/>
+      <w:numFmt w:val="decimal"/>
+      <w:lvlText w:val="%4."/>
+      <w:lvlJc w:val="left"/>
+      <w:pPr>
+        <w:ind w:left="2880" w:hanging="360"/>
+      </w:pPr>
+    </w:lvl>
+    <w:lvl w:ilvl="4" w:tplc="04160019" w:tentative="1">
+      <w:start w:val="1"/>
+      <w:numFmt w:val="lowerLetter"/>
+      <w:lvlText w:val="%5."/>
+      <w:lvlJc w:val="left"/>
+      <w:pPr>
+        <w:ind w:left="3600" w:hanging="360"/>
+      </w:pPr>
+    </w:lvl>
+    <w:lvl w:ilvl="5" w:tplc="0416001B" w:tentative="1">
+      <w:start w:val="1"/>
+      <w:numFmt w:val="lowerRoman"/>
+      <w:lvlText w:val="%6."/>
+      <w:lvlJc w:val="right"/>
+      <w:pPr>
+        <w:ind w:left="4320" w:hanging="180"/>
+      </w:pPr>
+    </w:lvl>
+    <w:lvl w:ilvl="6" w:tplc="0416000F" w:tentative="1">
+      <w:start w:val="1"/>
+      <w:numFmt w:val="decimal"/>
+      <w:lvlText w:val="%7."/>
+      <w:lvlJc w:val="left"/>
+      <w:pPr>
+        <w:ind w:left="5040" w:hanging="360"/>
+      </w:pPr>
+    </w:lvl>
+    <w:lvl w:ilvl="7" w:tplc="04160019" w:tentative="1">
+      <w:start w:val="1"/>
+      <w:numFmt w:val="lowerLetter"/>
+      <w:lvlText w:val="%8."/>
+      <w:lvlJc w:val="left"/>
+      <w:pPr>
+        <w:ind w:left="5760" w:hanging="360"/>
+      </w:pPr>
+    </w:lvl>
+    <w:lvl w:ilvl="8" w:tplc="0416001B" w:tentative="1">
+      <w:start w:val="1"/>
+      <w:numFmt w:val="lowerRoman"/>
+      <w:lvlText w:val="%9."/>
+      <w:lvlJc w:val="right"/>
+      <w:pPr>
+        <w:ind w:left="6480" w:hanging="180"/>
+      </w:pPr>
+    </w:lvl>
+  </w:abstractNum>
+  <w:abstractNum w:abstractNumId="7" w15:restartNumberingAfterBreak="0">
     <w:nsid w:val="69622500"/>
     <w:multiLevelType w:val="hybridMultilevel"/>
     <w:tmpl w:val="F754FE3E"/>
@@ -854,7 +1455,7 @@
     </w:lvl>
   </w:abstractNum>
   <w:num w:numId="1">
-    <w:abstractNumId w:val="5"/>
+    <w:abstractNumId w:val="7"/>
   </w:num>
   <w:num w:numId="2">
     <w:abstractNumId w:val="3"/>
@@ -863,7 +1464,7 @@
     <w:abstractNumId w:val="0"/>
   </w:num>
   <w:num w:numId="4">
-    <w:abstractNumId w:val="4"/>
+    <w:abstractNumId w:val="5"/>
   </w:num>
   <w:num w:numId="5">
     <w:abstractNumId w:val="2"/>
@@ -871,11 +1472,17 @@
   <w:num w:numId="6">
     <w:abstractNumId w:val="1"/>
   </w:num>
+  <w:num w:numId="7">
+    <w:abstractNumId w:val="4"/>
+  </w:num>
+  <w:num w:numId="8">
+    <w:abstractNumId w:val="6"/>
+  </w:num>
 </w:numbering>
 </file>
 
 <file path=word/styles.xml><?xml version="1.0" encoding="utf-8"?>
-<w:styles xmlns:mc="http://schemas.openxmlformats.org/markup-compatibility/2006" xmlns:r="http://schemas.openxmlformats.org/officeDocument/2006/relationships" xmlns:w="http://schemas.openxmlformats.org/wordprocessingml/2006/main" xmlns:w14="http://schemas.microsoft.com/office/word/2010/wordml" xmlns:w15="http://schemas.microsoft.com/office/word/2012/wordml" xmlns:w16se="http://schemas.microsoft.com/office/word/2015/wordml/symex" mc:Ignorable="w14 w15 w16se">
+<w:styles xmlns:mc="http://schemas.openxmlformats.org/markup-compatibility/2006" xmlns:r="http://schemas.openxmlformats.org/officeDocument/2006/relationships" xmlns:w="http://schemas.openxmlformats.org/wordprocessingml/2006/main" xmlns:w14="http://schemas.microsoft.com/office/word/2010/wordml" xmlns:w15="http://schemas.microsoft.com/office/word/2012/wordml" xmlns:w16cid="http://schemas.microsoft.com/office/word/2016/wordml/cid" xmlns:w16se="http://schemas.microsoft.com/office/word/2015/wordml/symex" mc:Ignorable="w14 w15 w16se w16cid">
   <w:docDefaults>
     <w:rPrDefault>
       <w:rPr>
@@ -891,7 +1498,7 @@
       </w:pPr>
     </w:pPrDefault>
   </w:docDefaults>
-  <w:latentStyles w:defLockedState="0" w:defUIPriority="99" w:defSemiHidden="0" w:defUnhideWhenUsed="0" w:defQFormat="0" w:count="374">
+  <w:latentStyles w:defLockedState="0" w:defUIPriority="99" w:defSemiHidden="0" w:defUnhideWhenUsed="0" w:defQFormat="0" w:count="375">
     <w:lsdException w:name="Normal" w:uiPriority="0" w:qFormat="1"/>
     <w:lsdException w:name="heading 1" w:uiPriority="9" w:qFormat="1"/>
     <w:lsdException w:name="heading 2" w:semiHidden="1" w:uiPriority="9" w:unhideWhenUsed="1" w:qFormat="1"/>
@@ -997,7 +1604,6 @@
     <w:lsdException w:name="HTML Sample" w:semiHidden="1" w:unhideWhenUsed="1"/>
     <w:lsdException w:name="HTML Typewriter" w:semiHidden="1" w:unhideWhenUsed="1"/>
     <w:lsdException w:name="HTML Variable" w:semiHidden="1" w:unhideWhenUsed="1"/>
-    <w:lsdException w:name="Normal Table" w:semiHidden="1" w:unhideWhenUsed="1"/>
     <w:lsdException w:name="annotation subject" w:semiHidden="1" w:unhideWhenUsed="1"/>
     <w:lsdException w:name="No List" w:semiHidden="1" w:unhideWhenUsed="1"/>
     <w:lsdException w:name="Outline List 1" w:semiHidden="1" w:unhideWhenUsed="1"/>
@@ -1044,10 +1650,8 @@
     <w:lsdException w:name="Table Subtle 2" w:semiHidden="1" w:unhideWhenUsed="1"/>
     <w:lsdException w:name="Table Web 1" w:semiHidden="1" w:unhideWhenUsed="1"/>
     <w:lsdException w:name="Table Web 2" w:semiHidden="1" w:unhideWhenUsed="1"/>
-    <w:lsdException w:name="Table Web 3" w:semiHidden="1" w:unhideWhenUsed="1"/>
     <w:lsdException w:name="Balloon Text" w:semiHidden="1" w:unhideWhenUsed="1"/>
     <w:lsdException w:name="Table Grid" w:uiPriority="39"/>
-    <w:lsdException w:name="Table Theme" w:semiHidden="1" w:unhideWhenUsed="1"/>
     <w:lsdException w:name="Placeholder Text" w:semiHidden="1"/>
     <w:lsdException w:name="No Spacing" w:uiPriority="1" w:qFormat="1"/>
     <w:lsdException w:name="Light Shading" w:uiPriority="60"/>
@@ -1266,6 +1870,7 @@
     <w:lsdException w:name="Mention" w:semiHidden="1" w:unhideWhenUsed="1"/>
     <w:lsdException w:name="Smart Hyperlink" w:semiHidden="1" w:unhideWhenUsed="1"/>
     <w:lsdException w:name="Hashtag" w:semiHidden="1" w:unhideWhenUsed="1"/>
+    <w:lsdException w:name="Unresolved Mention" w:semiHidden="1" w:unhideWhenUsed="1"/>
   </w:latentStyles>
   <w:style w:type="paragraph" w:default="1" w:styleId="Normal">
     <w:name w:val="Normal"/>

</xml_diff>